<commit_message>
Añadido Cursos Entity Framework gratuitos
</commit_message>
<xml_diff>
--- a/TG1_JavierDiaz.docx
+++ b/TG1_JavierDiaz.docx
@@ -4379,9 +4379,7 @@
       <w:r>
         <w:t>4.3.2</w:t>
       </w:r>
-      <w:bookmarkStart w:id="30" w:name="_GoBack"/>
       <w:bookmarkEnd w:id="29"/>
-      <w:bookmarkEnd w:id="30"/>
       <w:r>
         <w:fldChar w:fldCharType="begin"/>
       </w:r>
@@ -4414,11 +4412,11 @@
       <w:pPr>
         <w:pStyle w:val="Ttulo3"/>
       </w:pPr>
-      <w:bookmarkStart w:id="31" w:name="_Toc444537716"/>
+      <w:bookmarkStart w:id="30" w:name="_Toc444537716"/>
       <w:r>
         <w:t>4.3.</w:t>
       </w:r>
-      <w:bookmarkEnd w:id="31"/>
+      <w:bookmarkEnd w:id="30"/>
       <w:r>
         <w:t xml:space="preserve">3 </w:t>
       </w:r>
@@ -4439,7 +4437,7 @@
       <w:pPr>
         <w:pStyle w:val="Ttulo1"/>
       </w:pPr>
-      <w:bookmarkStart w:id="32" w:name="_Toc444537717"/>
+      <w:bookmarkStart w:id="31" w:name="_Toc444537717"/>
       <w:r>
         <w:t xml:space="preserve">5. </w:t>
       </w:r>
@@ -4449,68 +4447,125 @@
       <w:r>
         <w:t xml:space="preserve"> (cursos gratuitos)</w:t>
       </w:r>
+      <w:bookmarkEnd w:id="31"/>
+    </w:p>
+    <w:p>
+      <w:pPr>
+        <w:pStyle w:val="Ttulo2"/>
+      </w:pPr>
+      <w:bookmarkStart w:id="32" w:name="_Toc444537718"/>
+      <w:r>
+        <w:t>5</w:t>
+      </w:r>
+      <w:r>
+        <w:t xml:space="preserve">.1 </w:t>
+      </w:r>
+      <w:r>
+        <w:t xml:space="preserve">Cursos gratuitos </w:t>
+      </w:r>
+      <w:r>
+        <w:t>sobre el tipo de tecnología</w:t>
+      </w:r>
+      <w:r>
+        <w:t xml:space="preserve"> en general</w:t>
+      </w:r>
       <w:bookmarkEnd w:id="32"/>
     </w:p>
     <w:p>
       <w:pPr>
+        <w:pStyle w:val="Ttulo3"/>
+      </w:pPr>
+      <w:bookmarkStart w:id="33" w:name="_Toc444537719"/>
+      <w:r>
+        <w:t>5.1.1 Curso gratuito 1 sobre el tipo de tecnología en general</w:t>
+      </w:r>
+      <w:bookmarkEnd w:id="33"/>
+    </w:p>
+    <w:p>
+      <w:pPr>
+        <w:pStyle w:val="Ttulo3"/>
+      </w:pPr>
+      <w:bookmarkStart w:id="34" w:name="_Toc444537720"/>
+      <w:r>
+        <w:t>5.1.2 Curso gratuito 2 sobre el tipo de tecnología en general</w:t>
+      </w:r>
+      <w:bookmarkEnd w:id="34"/>
+    </w:p>
+    <w:p>
+      <w:pPr>
+        <w:pStyle w:val="Ttulo3"/>
+      </w:pPr>
+      <w:bookmarkStart w:id="35" w:name="_Toc444537721"/>
+      <w:r>
+        <w:t>5.1.n Curso gratuito n sobre el tipo de tecnología en general</w:t>
+      </w:r>
+      <w:bookmarkEnd w:id="35"/>
+    </w:p>
+    <w:p/>
+    <w:p>
+      <w:pPr>
         <w:pStyle w:val="Ttulo2"/>
       </w:pPr>
-      <w:bookmarkStart w:id="33" w:name="_Toc444537718"/>
-      <w:r>
-        <w:t>5</w:t>
-      </w:r>
-      <w:r>
-        <w:t xml:space="preserve">.1 </w:t>
-      </w:r>
-      <w:r>
-        <w:t xml:space="preserve">Cursos gratuitos </w:t>
-      </w:r>
-      <w:r>
-        <w:t>sobre el tipo de tecnología</w:t>
-      </w:r>
-      <w:r>
-        <w:t xml:space="preserve"> en general</w:t>
-      </w:r>
-      <w:bookmarkEnd w:id="33"/>
+      <w:bookmarkStart w:id="36" w:name="_Toc444537722"/>
+      <w:r>
+        <w:t>5.2 Cursos</w:t>
+      </w:r>
+      <w:r>
+        <w:t xml:space="preserve"> </w:t>
+      </w:r>
+      <w:r>
+        <w:t xml:space="preserve">gratuitos </w:t>
+      </w:r>
+      <w:r>
+        <w:t>sobre la tecnología</w:t>
+      </w:r>
+      <w:r>
+        <w:t xml:space="preserve"> específica A</w:t>
+      </w:r>
+      <w:bookmarkEnd w:id="36"/>
     </w:p>
     <w:p>
       <w:pPr>
         <w:pStyle w:val="Ttulo3"/>
       </w:pPr>
-      <w:bookmarkStart w:id="34" w:name="_Toc444537719"/>
-      <w:r>
-        <w:t>5.1.1 Curso gratuito 1 sobre el tipo de tecnología en general</w:t>
-      </w:r>
-      <w:bookmarkEnd w:id="34"/>
+      <w:bookmarkStart w:id="37" w:name="_Toc444537723"/>
+      <w:r>
+        <w:t>5.2.1 Curso gratuito 1 sobre la tecnología específica A</w:t>
+      </w:r>
+      <w:bookmarkEnd w:id="37"/>
     </w:p>
     <w:p>
       <w:pPr>
         <w:pStyle w:val="Ttulo3"/>
       </w:pPr>
-      <w:bookmarkStart w:id="35" w:name="_Toc444537720"/>
-      <w:r>
-        <w:t>5.1.2 Curso gratuito 2 sobre el tipo de tecnología en general</w:t>
-      </w:r>
-      <w:bookmarkEnd w:id="35"/>
+      <w:bookmarkStart w:id="38" w:name="_Toc444537724"/>
+      <w:r>
+        <w:t>5.2.2 Curso gratuito 2 sobre la tecnología específica A</w:t>
+      </w:r>
+      <w:bookmarkEnd w:id="38"/>
     </w:p>
     <w:p>
       <w:pPr>
         <w:pStyle w:val="Ttulo3"/>
       </w:pPr>
-      <w:bookmarkStart w:id="36" w:name="_Toc444537721"/>
-      <w:r>
-        <w:t>5.1.n Curso gratuito n sobre el tipo de tecnología en general</w:t>
-      </w:r>
-      <w:bookmarkEnd w:id="36"/>
-    </w:p>
-    <w:p/>
+      <w:bookmarkStart w:id="39" w:name="_Toc444537725"/>
+      <w:r>
+        <w:t>5.2.n Curso gratuito n sobre la tecnología especifica A</w:t>
+      </w:r>
+      <w:bookmarkEnd w:id="39"/>
+    </w:p>
+    <w:p>
+      <w:pPr>
+        <w:pStyle w:val="Ttulo3"/>
+      </w:pPr>
+    </w:p>
     <w:p>
       <w:pPr>
         <w:pStyle w:val="Ttulo2"/>
       </w:pPr>
-      <w:bookmarkStart w:id="37" w:name="_Toc444537722"/>
-      <w:r>
-        <w:t>5.2 Cursos</w:t>
+      <w:bookmarkStart w:id="40" w:name="_Toc444537726"/>
+      <w:r>
+        <w:t>5.3 Cursos</w:t>
       </w:r>
       <w:r>
         <w:t xml:space="preserve"> </w:t>
@@ -4519,108 +4574,128 @@
         <w:t xml:space="preserve">gratuitos </w:t>
       </w:r>
       <w:r>
-        <w:t>sobre la tecnología</w:t>
-      </w:r>
-      <w:r>
-        <w:t xml:space="preserve"> específica A</w:t>
-      </w:r>
-      <w:bookmarkEnd w:id="37"/>
+        <w:t xml:space="preserve">sobre </w:t>
+      </w:r>
+      <w:bookmarkEnd w:id="40"/>
+      <w:r>
+        <w:t>Entity Framework</w:t>
+      </w:r>
     </w:p>
     <w:p>
       <w:pPr>
         <w:pStyle w:val="Ttulo3"/>
       </w:pPr>
-      <w:bookmarkStart w:id="38" w:name="_Toc444537723"/>
-      <w:r>
-        <w:t>5.2.1 Curso gratuito 1 sobre la tecnología específica A</w:t>
-      </w:r>
-      <w:bookmarkEnd w:id="38"/>
+      <w:bookmarkStart w:id="41" w:name="_Toc444537727"/>
+      <w:r>
+        <w:t xml:space="preserve">5.3.1 </w:t>
+      </w:r>
+      <w:bookmarkEnd w:id="41"/>
+      <w:r>
+        <w:fldChar w:fldCharType="begin"/>
+      </w:r>
+      <w:r>
+        <w:instrText xml:space="preserve"> HYPERLINK "</w:instrText>
+      </w:r>
+      <w:r>
+        <w:instrText>https://www.learningtree.com/courses/4646/entity-framework-ef-code-first/</w:instrText>
+      </w:r>
+      <w:r>
+        <w:instrText xml:space="preserve">" </w:instrText>
+      </w:r>
+      <w:r>
+        <w:fldChar w:fldCharType="separate"/>
+      </w:r>
+      <w:r>
+        <w:rPr>
+          <w:rStyle w:val="Hipervnculo"/>
+        </w:rPr>
+        <w:t>https://www.learningtree.com/courses/4646/entity-framework-ef-code-first/</w:t>
+      </w:r>
+      <w:r>
+        <w:fldChar w:fldCharType="end"/>
+      </w:r>
+      <w:r>
+        <w:t xml:space="preserve"> </w:t>
+      </w:r>
     </w:p>
     <w:p>
       <w:pPr>
         <w:pStyle w:val="Ttulo3"/>
       </w:pPr>
-      <w:bookmarkStart w:id="39" w:name="_Toc444537724"/>
-      <w:r>
-        <w:t>5.2.2 Curso gratuito 2 sobre la tecnología específica A</w:t>
-      </w:r>
-      <w:bookmarkEnd w:id="39"/>
+      <w:bookmarkStart w:id="42" w:name="_Toc444537728"/>
+      <w:r>
+        <w:t xml:space="preserve">5.3.2 </w:t>
+      </w:r>
+      <w:bookmarkEnd w:id="42"/>
+      <w:r>
+        <w:fldChar w:fldCharType="begin"/>
+      </w:r>
+      <w:r>
+        <w:instrText xml:space="preserve"> HYPERLINK "</w:instrText>
+      </w:r>
+      <w:r>
+        <w:instrText>https://mva.microsoft.com/en-us/training-courses/implementing-entity-framework-with-mvc-8931?l=e2H2lDC3_8304984382</w:instrText>
+      </w:r>
+      <w:r>
+        <w:instrText xml:space="preserve">" </w:instrText>
+      </w:r>
+      <w:r>
+        <w:fldChar w:fldCharType="separate"/>
+      </w:r>
+      <w:r>
+        <w:rPr>
+          <w:rStyle w:val="Hipervnculo"/>
+        </w:rPr>
+        <w:t>https://mva.microsoft.com/en-us/training-courses/implementing-entity-framework-with-mvc-8931?l=e2H2lDC3_8304984382</w:t>
+      </w:r>
+      <w:r>
+        <w:fldChar w:fldCharType="end"/>
+      </w:r>
+      <w:r>
+        <w:t xml:space="preserve"> </w:t>
+      </w:r>
     </w:p>
     <w:p>
       <w:pPr>
         <w:pStyle w:val="Ttulo3"/>
       </w:pPr>
-      <w:bookmarkStart w:id="40" w:name="_Toc444537725"/>
-      <w:r>
-        <w:t>5.2.n Curso gratuito n sobre la tecnología especifica A</w:t>
-      </w:r>
-      <w:bookmarkEnd w:id="40"/>
-    </w:p>
-    <w:p>
-      <w:pPr>
-        <w:pStyle w:val="Ttulo3"/>
-      </w:pPr>
-    </w:p>
-    <w:p>
-      <w:pPr>
-        <w:pStyle w:val="Ttulo2"/>
-      </w:pPr>
-      <w:bookmarkStart w:id="41" w:name="_Toc444537726"/>
-      <w:r>
-        <w:t>5.3 Cursos</w:t>
-      </w:r>
+      <w:bookmarkStart w:id="43" w:name="_Toc444537729"/>
+      <w:r>
+        <w:t>5.3.3</w:t>
+      </w:r>
+      <w:bookmarkStart w:id="44" w:name="_GoBack"/>
+      <w:bookmarkEnd w:id="44"/>
       <w:r>
         <w:t xml:space="preserve"> </w:t>
       </w:r>
-      <w:r>
-        <w:t xml:space="preserve">gratuitos </w:t>
-      </w:r>
-      <w:r>
-        <w:t>sobre la tecnología</w:t>
-      </w:r>
-      <w:r>
-        <w:t xml:space="preserve"> específica B</w:t>
-      </w:r>
-      <w:bookmarkEnd w:id="41"/>
-    </w:p>
-    <w:p>
-      <w:pPr>
-        <w:pStyle w:val="Ttulo3"/>
-      </w:pPr>
-      <w:bookmarkStart w:id="42" w:name="_Toc444537727"/>
-      <w:r>
-        <w:t xml:space="preserve">5.3.1 Curso gratuito 1 sobre la tecnología específica </w:t>
-      </w:r>
-      <w:r>
-        <w:t>B</w:t>
-      </w:r>
-      <w:bookmarkEnd w:id="42"/>
-    </w:p>
-    <w:p>
-      <w:pPr>
-        <w:pStyle w:val="Ttulo3"/>
-      </w:pPr>
-      <w:bookmarkStart w:id="43" w:name="_Toc444537728"/>
-      <w:r>
-        <w:t xml:space="preserve">5.3.2 Curso gratuito 2 sobre la tecnología específica </w:t>
-      </w:r>
-      <w:r>
-        <w:t>B</w:t>
-      </w:r>
       <w:bookmarkEnd w:id="43"/>
-    </w:p>
-    <w:p>
-      <w:pPr>
-        <w:pStyle w:val="Ttulo3"/>
-      </w:pPr>
-      <w:bookmarkStart w:id="44" w:name="_Toc444537729"/>
-      <w:r>
-        <w:t xml:space="preserve">5.3.n Curso gratuito n sobre la tecnología especifica </w:t>
-      </w:r>
-      <w:r>
-        <w:t>B</w:t>
-      </w:r>
-      <w:bookmarkEnd w:id="44"/>
+      <w:r>
+        <w:fldChar w:fldCharType="begin"/>
+      </w:r>
+      <w:r>
+        <w:instrText xml:space="preserve"> HYPERLINK "</w:instrText>
+      </w:r>
+      <w:r>
+        <w:instrText>https://www.canvas.net/browse/canvasnet/courses/web-development</w:instrText>
+      </w:r>
+      <w:r>
+        <w:instrText xml:space="preserve">" </w:instrText>
+      </w:r>
+      <w:r>
+        <w:fldChar w:fldCharType="separate"/>
+      </w:r>
+      <w:r>
+        <w:rPr>
+          <w:rStyle w:val="Hipervnculo"/>
+        </w:rPr>
+        <w:t>https://www.canvas.net/browse/canvasnet/courses/web-development</w:t>
+      </w:r>
+      <w:r>
+        <w:fldChar w:fldCharType="end"/>
+      </w:r>
+      <w:r>
+        <w:t xml:space="preserve"> </w:t>
+      </w:r>
     </w:p>
     <w:p/>
     <w:p>
@@ -4804,7 +4879,7 @@
           <w:rPr>
             <w:noProof/>
           </w:rPr>
-          <w:t>5</w:t>
+          <w:t>6</w:t>
         </w:r>
         <w:r>
           <w:fldChar w:fldCharType="end"/>
@@ -6236,7 +6311,7 @@
 </file>
 
 <file path=customXml/itemProps1.xml><?xml version="1.0" encoding="utf-8"?>
-<ds:datastoreItem xmlns:ds="http://schemas.openxmlformats.org/officeDocument/2006/customXml" ds:itemID="{CC96CCA3-BC99-4742-A29B-EB2A191DF461}">
+<ds:datastoreItem xmlns:ds="http://schemas.openxmlformats.org/officeDocument/2006/customXml" ds:itemID="{5170DC9F-CAEE-4F0D-A976-829443581C70}">
   <ds:schemaRefs>
     <ds:schemaRef ds:uri="http://schemas.openxmlformats.org/officeDocument/2006/bibliography"/>
   </ds:schemaRefs>

</xml_diff>

<commit_message>
Añadido Recursos Entity Framework
</commit_message>
<xml_diff>
--- a/TG1_JavierDiaz.docx
+++ b/TG1_JavierDiaz.docx
@@ -3831,7 +3831,15 @@
         <w:t xml:space="preserve">o </w:t>
       </w:r>
       <w:r>
-        <w:t>en BitBucket creado para el trabajo.</w:t>
+        <w:t xml:space="preserve">en </w:t>
+      </w:r>
+      <w:proofErr w:type="spellStart"/>
+      <w:r>
+        <w:t>BitBucket</w:t>
+      </w:r>
+      <w:proofErr w:type="spellEnd"/>
+      <w:r>
+        <w:t xml:space="preserve"> creado para el trabajo.</w:t>
       </w:r>
     </w:p>
     <w:p>
@@ -4214,9 +4222,11 @@
         <w:t xml:space="preserve">sobre </w:t>
       </w:r>
       <w:bookmarkEnd w:id="23"/>
+      <w:proofErr w:type="spellStart"/>
       <w:r>
         <w:t>Hibernate</w:t>
       </w:r>
+      <w:proofErr w:type="spellEnd"/>
     </w:p>
     <w:p>
       <w:pPr>
@@ -4330,8 +4340,13 @@
         <w:t xml:space="preserve">sobre </w:t>
       </w:r>
       <w:bookmarkEnd w:id="27"/>
-      <w:r>
-        <w:t>Entity Framework</w:t>
+      <w:proofErr w:type="spellStart"/>
+      <w:r>
+        <w:t>Entity</w:t>
+      </w:r>
+      <w:proofErr w:type="spellEnd"/>
+      <w:r>
+        <w:t xml:space="preserve"> Framework</w:t>
       </w:r>
     </w:p>
     <w:p>
@@ -4577,8 +4592,13 @@
         <w:t xml:space="preserve">sobre </w:t>
       </w:r>
       <w:bookmarkEnd w:id="40"/>
-      <w:r>
-        <w:t>Entity Framework</w:t>
+      <w:proofErr w:type="spellStart"/>
+      <w:r>
+        <w:t>Entity</w:t>
+      </w:r>
+      <w:proofErr w:type="spellEnd"/>
+      <w:r>
+        <w:t xml:space="preserve"> Framework</w:t>
       </w:r>
     </w:p>
     <w:p>
@@ -4663,8 +4683,6 @@
       <w:r>
         <w:t>5.3.3</w:t>
       </w:r>
-      <w:bookmarkStart w:id="44" w:name="_GoBack"/>
-      <w:bookmarkEnd w:id="44"/>
       <w:r>
         <w:t xml:space="preserve"> </w:t>
       </w:r>
@@ -4702,11 +4720,11 @@
       <w:pPr>
         <w:pStyle w:val="Ttulo1"/>
       </w:pPr>
-      <w:bookmarkStart w:id="45" w:name="_Toc444537730"/>
+      <w:bookmarkStart w:id="44" w:name="_Toc444537730"/>
       <w:r>
         <w:t>6. Ayudas para estudiar las tecnologías</w:t>
       </w:r>
-      <w:bookmarkEnd w:id="45"/>
+      <w:bookmarkEnd w:id="44"/>
     </w:p>
     <w:p/>
     <w:p/>
@@ -4714,84 +4732,136 @@
       <w:pPr>
         <w:pStyle w:val="Ttulo1"/>
       </w:pPr>
-      <w:bookmarkStart w:id="46" w:name="_Toc444537731"/>
+      <w:bookmarkStart w:id="45" w:name="_Toc444537731"/>
       <w:r>
         <w:lastRenderedPageBreak/>
         <w:t>7. Recursos para implementar las tecnologías</w:t>
       </w:r>
+      <w:bookmarkEnd w:id="45"/>
+    </w:p>
+    <w:p>
+      <w:pPr>
+        <w:pStyle w:val="Ttulo2"/>
+      </w:pPr>
+      <w:bookmarkStart w:id="46" w:name="_Toc444537732"/>
+      <w:r>
+        <w:t xml:space="preserve">7.1 Recursos </w:t>
+      </w:r>
+      <w:r>
+        <w:t>para implementar la tecnología A</w:t>
+      </w:r>
       <w:bookmarkEnd w:id="46"/>
     </w:p>
     <w:p>
       <w:pPr>
+        <w:pStyle w:val="Ttulo3"/>
+      </w:pPr>
+      <w:bookmarkStart w:id="47" w:name="_Toc444537733"/>
+      <w:r>
+        <w:t>7.1.1 Recursos no gratuitos para implementar la tecnología A</w:t>
+      </w:r>
+      <w:bookmarkEnd w:id="47"/>
+    </w:p>
+    <w:p>
+      <w:pPr>
+        <w:pStyle w:val="Ttulo3"/>
+      </w:pPr>
+      <w:bookmarkStart w:id="48" w:name="_Toc444537734"/>
+      <w:r>
+        <w:t>7.1.1 Recursos no gratuitos para implementar la tecnología A</w:t>
+      </w:r>
+      <w:bookmarkEnd w:id="48"/>
+    </w:p>
+    <w:p/>
+    <w:p>
+      <w:pPr>
         <w:pStyle w:val="Ttulo2"/>
       </w:pPr>
-      <w:bookmarkStart w:id="47" w:name="_Toc444537732"/>
-      <w:r>
-        <w:t xml:space="preserve">7.1 Recursos </w:t>
-      </w:r>
-      <w:r>
-        <w:t>para implementar la tecnología A</w:t>
-      </w:r>
-      <w:bookmarkEnd w:id="47"/>
+      <w:bookmarkStart w:id="49" w:name="_Toc444537735"/>
+      <w:r>
+        <w:t xml:space="preserve">7.2 Recursos para implementar </w:t>
+      </w:r>
+      <w:bookmarkEnd w:id="49"/>
+      <w:proofErr w:type="spellStart"/>
+      <w:r>
+        <w:t>Entity</w:t>
+      </w:r>
+      <w:proofErr w:type="spellEnd"/>
+      <w:r>
+        <w:t xml:space="preserve"> Framework</w:t>
+      </w:r>
     </w:p>
     <w:p>
       <w:pPr>
         <w:pStyle w:val="Ttulo3"/>
       </w:pPr>
-      <w:bookmarkStart w:id="48" w:name="_Toc444537733"/>
-      <w:r>
-        <w:t>7.1.1 Recursos no gratuitos para implementar la tecnología A</w:t>
-      </w:r>
-      <w:bookmarkEnd w:id="48"/>
+      <w:bookmarkStart w:id="50" w:name="_Toc444537736"/>
+      <w:r>
+        <w:t xml:space="preserve">7.2.1 </w:t>
+      </w:r>
+      <w:bookmarkStart w:id="51" w:name="_Toc444537737"/>
+      <w:bookmarkEnd w:id="50"/>
+      <w:r>
+        <w:fldChar w:fldCharType="begin"/>
+      </w:r>
+      <w:r>
+        <w:instrText xml:space="preserve"> HYPERLINK "</w:instrText>
+      </w:r>
+      <w:r>
+        <w:instrText>http://www.gibraltarsoftware.com/vistadb/overview</w:instrText>
+      </w:r>
+      <w:r>
+        <w:instrText xml:space="preserve">" </w:instrText>
+      </w:r>
+      <w:r>
+        <w:fldChar w:fldCharType="separate"/>
+      </w:r>
+      <w:r>
+        <w:rPr>
+          <w:rStyle w:val="Hipervnculo"/>
+        </w:rPr>
+        <w:t>http://www.gibraltarsoftware.com/vistadb/overview</w:t>
+      </w:r>
+      <w:r>
+        <w:fldChar w:fldCharType="end"/>
+      </w:r>
     </w:p>
     <w:p>
       <w:pPr>
         <w:pStyle w:val="Ttulo3"/>
       </w:pPr>
-      <w:bookmarkStart w:id="49" w:name="_Toc444537734"/>
-      <w:r>
-        <w:t>7.1.1 Recursos no gratuitos para implementar la tecnología A</w:t>
-      </w:r>
-      <w:bookmarkEnd w:id="49"/>
-    </w:p>
-    <w:p/>
-    <w:p>
-      <w:pPr>
-        <w:pStyle w:val="Ttulo2"/>
-      </w:pPr>
-      <w:bookmarkStart w:id="50" w:name="_Toc444537735"/>
-      <w:r>
-        <w:t xml:space="preserve">7.2 Recursos para implementar la tecnología </w:t>
-      </w:r>
-      <w:r>
-        <w:t>B</w:t>
-      </w:r>
-      <w:bookmarkEnd w:id="50"/>
-    </w:p>
-    <w:p>
-      <w:pPr>
-        <w:pStyle w:val="Ttulo3"/>
-      </w:pPr>
-      <w:bookmarkStart w:id="51" w:name="_Toc444537736"/>
-      <w:r>
-        <w:t xml:space="preserve">7.2.1 Recursos no gratuitos para implementar la tecnología </w:t>
-      </w:r>
-      <w:r>
-        <w:t>B</w:t>
+      <w:r>
+        <w:t xml:space="preserve">7.2.1 </w:t>
       </w:r>
       <w:bookmarkEnd w:id="51"/>
-    </w:p>
-    <w:p>
-      <w:pPr>
-        <w:pStyle w:val="Ttulo3"/>
-      </w:pPr>
-      <w:bookmarkStart w:id="52" w:name="_Toc444537737"/>
-      <w:r>
-        <w:t xml:space="preserve">7.2.1 Recursos no gratuitos para implementar la tecnología </w:t>
-      </w:r>
-      <w:r>
-        <w:t>B</w:t>
-      </w:r>
+      <w:r>
+        <w:fldChar w:fldCharType="begin"/>
+      </w:r>
+      <w:r>
+        <w:instrText xml:space="preserve"> HYPERLINK "</w:instrText>
+      </w:r>
+      <w:r>
+        <w:instrText>https://www.visualstudio.com/</w:instrText>
+      </w:r>
+      <w:r>
+        <w:instrText xml:space="preserve">" </w:instrText>
+      </w:r>
+      <w:r>
+        <w:fldChar w:fldCharType="separate"/>
+      </w:r>
+      <w:r>
+        <w:rPr>
+          <w:rStyle w:val="Hipervnculo"/>
+        </w:rPr>
+        <w:t>https://www.visualstudio.com/</w:t>
+      </w:r>
+      <w:r>
+        <w:fldChar w:fldCharType="end"/>
+      </w:r>
+      <w:r>
+        <w:t xml:space="preserve"> </w:t>
+      </w:r>
+      <w:bookmarkStart w:id="52" w:name="_GoBack"/>
       <w:bookmarkEnd w:id="52"/>
     </w:p>
     <w:p/>
@@ -6311,7 +6381,7 @@
 </file>
 
 <file path=customXml/itemProps1.xml><?xml version="1.0" encoding="utf-8"?>
-<ds:datastoreItem xmlns:ds="http://schemas.openxmlformats.org/officeDocument/2006/customXml" ds:itemID="{5170DC9F-CAEE-4F0D-A976-829443581C70}">
+<ds:datastoreItem xmlns:ds="http://schemas.openxmlformats.org/officeDocument/2006/customXml" ds:itemID="{D92CA134-44CC-4901-8C2D-29656C18C2CF}">
   <ds:schemaRefs>
     <ds:schemaRef ds:uri="http://schemas.openxmlformats.org/officeDocument/2006/bibliography"/>
   </ds:schemaRefs>

</xml_diff>